<commit_message>
* Added lose Use cases. * Modified Inception rapport.docx ; fixed small errors.
</commit_message>
<xml_diff>
--- a/Documentation/Inception rapport.docx
+++ b/Documentation/Inception rapport.docx
@@ -2,8 +2,6 @@
 <file path=word/document.xml><?xml version="1.0" encoding="utf-8"?>
 <w:document xmlns:wpc="http://schemas.microsoft.com/office/word/2010/wordprocessingCanvas" xmlns:mc="http://schemas.openxmlformats.org/markup-compatibility/2006" xmlns:o="urn:schemas-microsoft-com:office:office" xmlns:r="http://schemas.openxmlformats.org/officeDocument/2006/relationships" xmlns:m="http://schemas.openxmlformats.org/officeDocument/2006/math" xmlns:v="urn:schemas-microsoft-com:vml" xmlns:wp14="http://schemas.microsoft.com/office/word/2010/wordprocessingDrawing" xmlns:wp="http://schemas.openxmlformats.org/drawingml/2006/wordprocessingDrawing" xmlns:w10="urn:schemas-microsoft-com:office:word" xmlns:w="http://schemas.openxmlformats.org/wordprocessingml/2006/main" xmlns:w14="http://schemas.microsoft.com/office/word/2010/wordml" xmlns:wpg="http://schemas.microsoft.com/office/word/2010/wordprocessingGroup" xmlns:wpi="http://schemas.microsoft.com/office/word/2010/wordprocessingInk" xmlns:wne="http://schemas.microsoft.com/office/word/2006/wordml" xmlns:wps="http://schemas.microsoft.com/office/word/2010/wordprocessingShape" mc:Ignorable="w14 wp14">
   <w:body>
-    <w:bookmarkStart w:id="0" w:name="_GoBack" w:displacedByCustomXml="next"/>
-    <w:bookmarkEnd w:id="0" w:displacedByCustomXml="next"/>
     <w:sdt>
       <w:sdtPr>
         <w:rPr>
@@ -2149,7 +2147,7 @@
           <w:lang w:val="nl-NL"/>
         </w:rPr>
       </w:pPr>
-      <w:bookmarkStart w:id="1" w:name="_Toc346367067"/>
+      <w:bookmarkStart w:id="0" w:name="_Toc346367067"/>
       <w:r>
         <w:rPr>
           <w:sz w:val="36"/>
@@ -2158,7 +2156,7 @@
         </w:rPr>
         <w:t>Inleiding</w:t>
       </w:r>
-      <w:bookmarkEnd w:id="1"/>
+      <w:bookmarkEnd w:id="0"/>
     </w:p>
     <w:p>
       <w:pPr>
@@ -2187,7 +2185,7 @@
           <w:lang w:val="nl-NL"/>
         </w:rPr>
       </w:pPr>
-      <w:bookmarkStart w:id="2" w:name="_Toc346367068"/>
+      <w:bookmarkStart w:id="1" w:name="_Toc346367068"/>
       <w:r>
         <w:rPr>
           <w:sz w:val="36"/>
@@ -2196,7 +2194,7 @@
         </w:rPr>
         <w:t>Omschrijving en doelstelling project</w:t>
       </w:r>
-      <w:bookmarkEnd w:id="2"/>
+      <w:bookmarkEnd w:id="1"/>
     </w:p>
     <w:p>
       <w:pPr>
@@ -2209,14 +2207,14 @@
           <w:lang w:val="nl-NL"/>
         </w:rPr>
       </w:pPr>
-      <w:bookmarkStart w:id="3" w:name="_Toc346367069"/>
+      <w:bookmarkStart w:id="2" w:name="_Toc346367069"/>
       <w:r>
         <w:rPr>
           <w:lang w:val="nl-NL"/>
         </w:rPr>
         <w:t>Opdrachtomschrijving</w:t>
       </w:r>
-      <w:bookmarkEnd w:id="3"/>
+      <w:bookmarkEnd w:id="2"/>
       <w:r>
         <w:rPr>
           <w:lang w:val="nl-NL"/>
@@ -2320,7 +2318,7 @@
           <w:lang w:val="nl-NL"/>
         </w:rPr>
       </w:pPr>
-      <w:bookmarkStart w:id="4" w:name="_Toc346367070"/>
+      <w:bookmarkStart w:id="3" w:name="_Toc346367070"/>
       <w:r>
         <w:rPr>
           <w:lang w:val="nl-NL"/>
@@ -2328,7 +2326,7 @@
         <w:lastRenderedPageBreak/>
         <w:t>Probleembeschrijving</w:t>
       </w:r>
-      <w:bookmarkEnd w:id="4"/>
+      <w:bookmarkEnd w:id="3"/>
       <w:r>
         <w:rPr>
           <w:lang w:val="nl-NL"/>
@@ -2400,7 +2398,19 @@
         <w:rPr>
           <w:lang w:val="nl-NL"/>
         </w:rPr>
-        <w:t>nog wel wat veranderingen aan te brengen waaronder de Dijkstra methode en het monster. Voor de rest is er vrij weinig verandering vantoepassing.</w:t>
+        <w:t>nog wel wat veranderingen aan te brengen waaronder de Dijkstra methode en het monster. Voor de rest is er vrij weinig verandering van</w:t>
+      </w:r>
+      <w:r>
+        <w:rPr>
+          <w:lang w:val="nl-NL"/>
+        </w:rPr>
+        <w:t xml:space="preserve"> </w:t>
+      </w:r>
+      <w:r>
+        <w:rPr>
+          <w:lang w:val="nl-NL"/>
+        </w:rPr>
+        <w:t>toepassing.</w:t>
       </w:r>
     </w:p>
     <w:p>
@@ -2414,14 +2424,14 @@
           <w:lang w:val="nl-NL"/>
         </w:rPr>
       </w:pPr>
-      <w:bookmarkStart w:id="5" w:name="_Toc346367071"/>
+      <w:bookmarkStart w:id="4" w:name="_Toc346367071"/>
       <w:r>
         <w:rPr>
           <w:lang w:val="nl-NL"/>
         </w:rPr>
         <w:t>Doelstelling van de opdracht</w:t>
       </w:r>
-      <w:bookmarkEnd w:id="5"/>
+      <w:bookmarkEnd w:id="4"/>
       <w:r>
         <w:rPr>
           <w:lang w:val="nl-NL"/>
@@ -2487,7 +2497,7 @@
         </w:rPr>
         <w:t xml:space="preserve"> </w:t>
       </w:r>
-      <w:bookmarkStart w:id="6" w:name="_Toc346367072"/>
+      <w:bookmarkStart w:id="5" w:name="_Toc346367072"/>
       <w:r>
         <w:rPr>
           <w:sz w:val="36"/>
@@ -2496,7 +2506,7 @@
         </w:rPr>
         <w:t>Projectorganisatie</w:t>
       </w:r>
-      <w:bookmarkEnd w:id="6"/>
+      <w:bookmarkEnd w:id="5"/>
     </w:p>
     <w:p>
       <w:pPr>
@@ -2511,7 +2521,7 @@
           <w:lang w:val="nl-NL"/>
         </w:rPr>
       </w:pPr>
-      <w:bookmarkStart w:id="7" w:name="_Toc346367073"/>
+      <w:bookmarkStart w:id="6" w:name="_Toc346367073"/>
       <w:r>
         <w:rPr>
           <w:sz w:val="28"/>
@@ -2520,7 +2530,7 @@
         </w:rPr>
         <w:t>Randvoorwaarden</w:t>
       </w:r>
-      <w:bookmarkEnd w:id="7"/>
+      <w:bookmarkEnd w:id="6"/>
     </w:p>
     <w:p>
       <w:pPr>
@@ -2718,7 +2728,7 @@
         </w:rPr>
         <w:t xml:space="preserve"> </w:t>
       </w:r>
-      <w:bookmarkStart w:id="8" w:name="_Toc346367074"/>
+      <w:bookmarkStart w:id="7" w:name="_Toc346367074"/>
       <w:r>
         <w:rPr>
           <w:sz w:val="36"/>
@@ -2727,7 +2737,7 @@
         </w:rPr>
         <w:t>Benodigde mensen en middelen</w:t>
       </w:r>
-      <w:bookmarkEnd w:id="8"/>
+      <w:bookmarkEnd w:id="7"/>
     </w:p>
     <w:p>
       <w:pPr>
@@ -2738,14 +2748,14 @@
         </w:numPr>
         <w:spacing w:after="300"/>
       </w:pPr>
-      <w:bookmarkStart w:id="9" w:name="_Toc346367075"/>
+      <w:bookmarkStart w:id="8" w:name="_Toc346367075"/>
       <w:r>
         <w:rPr>
           <w:rStyle w:val="Kop2Char"/>
         </w:rPr>
         <w:t>De relevante mensen zijn</w:t>
       </w:r>
-      <w:bookmarkEnd w:id="9"/>
+      <w:bookmarkEnd w:id="8"/>
       <w:r>
         <w:br/>
       </w:r>
@@ -2781,14 +2791,14 @@
         </w:numPr>
         <w:spacing w:after="300"/>
       </w:pPr>
-      <w:bookmarkStart w:id="10" w:name="_Toc346367076"/>
+      <w:bookmarkStart w:id="9" w:name="_Toc346367076"/>
       <w:r>
         <w:rPr>
           <w:rStyle w:val="Kop2Char"/>
         </w:rPr>
         <w:t>De relevante spullen zijn</w:t>
       </w:r>
-      <w:bookmarkEnd w:id="10"/>
+      <w:bookmarkEnd w:id="9"/>
       <w:r>
         <w:br/>
       </w:r>
@@ -2884,7 +2894,7 @@
           <w:szCs w:val="36"/>
         </w:rPr>
       </w:pPr>
-      <w:bookmarkStart w:id="11" w:name="_Toc346367077"/>
+      <w:bookmarkStart w:id="10" w:name="_Toc346367077"/>
       <w:r>
         <w:rPr>
           <w:sz w:val="36"/>
@@ -2906,7 +2916,7 @@
         </w:rPr>
         <w:t>s</w:t>
       </w:r>
-      <w:bookmarkEnd w:id="11"/>
+      <w:bookmarkEnd w:id="10"/>
     </w:p>
     <w:p>
       <w:pPr>
@@ -2917,11 +2927,11 @@
           <w:szCs w:val="36"/>
         </w:rPr>
       </w:pPr>
-      <w:bookmarkStart w:id="12" w:name="_Toc346367078"/>
+      <w:bookmarkStart w:id="11" w:name="_Toc346367078"/>
       <w:r>
         <w:t>1. Functional requirements</w:t>
       </w:r>
-      <w:bookmarkEnd w:id="12"/>
+      <w:bookmarkEnd w:id="11"/>
     </w:p>
     <w:p>
       <w:pPr>
@@ -4036,7 +4046,7 @@
           <w:lang w:val="nl-NL"/>
         </w:rPr>
       </w:pPr>
-      <w:bookmarkStart w:id="13" w:name="_Toc346367079"/>
+      <w:bookmarkStart w:id="12" w:name="_Toc346367079"/>
       <w:r>
         <w:rPr>
           <w:lang w:val="nl-NL"/>
@@ -4049,7 +4059,7 @@
         </w:rPr>
         <w:t>:</w:t>
       </w:r>
-      <w:bookmarkEnd w:id="13"/>
+      <w:bookmarkEnd w:id="12"/>
       <w:r>
         <w:rPr>
           <w:lang w:val="nl-NL"/>
@@ -4270,7 +4280,7 @@
           <w:lang w:val="nl-NL" w:eastAsia="nl-NL"/>
         </w:rPr>
       </w:pPr>
-      <w:bookmarkStart w:id="14" w:name="_Toc346367080"/>
+      <w:bookmarkStart w:id="13" w:name="_Toc346367080"/>
       <w:r>
         <w:rPr>
           <w:noProof/>
@@ -4290,7 +4300,7 @@
         </w:rPr>
         <w:t>s</w:t>
       </w:r>
-      <w:bookmarkEnd w:id="14"/>
+      <w:bookmarkEnd w:id="13"/>
     </w:p>
     <w:p>
       <w:pPr>
@@ -4310,14 +4320,14 @@
           <w:lang w:val="nl-NL" w:eastAsia="nl-NL"/>
         </w:rPr>
       </w:pPr>
-      <w:bookmarkStart w:id="15" w:name="_Toc346367081"/>
+      <w:bookmarkStart w:id="14" w:name="_Toc346367081"/>
       <w:r>
         <w:rPr>
           <w:lang w:val="nl-NL" w:eastAsia="nl-NL"/>
         </w:rPr>
         <w:t>Visual Paradigm diagram</w:t>
       </w:r>
-      <w:bookmarkEnd w:id="15"/>
+      <w:bookmarkEnd w:id="14"/>
     </w:p>
     <w:p>
       <w:pPr>
@@ -4387,6 +4397,8 @@
           </wp:inline>
         </w:drawing>
       </w:r>
+      <w:bookmarkStart w:id="15" w:name="_GoBack"/>
+      <w:bookmarkEnd w:id="15"/>
     </w:p>
     <w:p>
       <w:pPr>
@@ -4628,7 +4640,13 @@
               <w:rPr>
                 <w:lang w:val="nl-NL"/>
               </w:rPr>
-              <w:t>Actor drukt op een pijltoets.</w:t>
+              <w:t>De a</w:t>
+            </w:r>
+            <w:r>
+              <w:rPr>
+                <w:lang w:val="nl-NL"/>
+              </w:rPr>
+              <w:t>ctor drukt op een pijltoets.</w:t>
             </w:r>
           </w:p>
           <w:p>
@@ -4647,29 +4665,21 @@
               <w:rPr>
                 <w:lang w:val="nl-NL"/>
               </w:rPr>
-              <w:t xml:space="preserve">Karakter beweegt in de richting van het ingedrukte pijltoets. </w:t>
-            </w:r>
-          </w:p>
-          <w:p>
-            <w:pPr>
-              <w:pStyle w:val="Lijstalinea"/>
-              <w:numPr>
-                <w:ilvl w:val="0"/>
-                <w:numId w:val="19"/>
-              </w:numPr>
-              <w:spacing w:after="0" w:line="240" w:lineRule="auto"/>
-            </w:pPr>
-            <w:r>
-              <w:rPr>
-                <w:lang w:val="nl-NL"/>
-              </w:rPr>
               <w:t xml:space="preserve">Het systeem verplaatst het karakter in de richting van de pijltoets. </w:t>
             </w:r>
             <w:r>
               <w:rPr>
                 <w:b/>
+                <w:lang w:val="nl-NL"/>
               </w:rPr>
               <w:t>[A] [B] [D] [G]</w:t>
+            </w:r>
+            <w:r>
+              <w:rPr>
+                <w:b/>
+                <w:lang w:val="nl-NL"/>
+              </w:rPr>
+              <w:t>[I]</w:t>
             </w:r>
           </w:p>
         </w:tc>
@@ -4746,7 +4756,19 @@
               <w:rPr>
                 <w:lang w:val="nl-NL"/>
               </w:rPr>
-              <w:t>Er bevindt zich een muur op de plaatst waar het karakter naartoe wordt verplaatst.</w:t>
+              <w:t xml:space="preserve">Er bevindt zich een muur op de plaatst waar het karakter </w:t>
+            </w:r>
+            <w:r>
+              <w:rPr>
+                <w:lang w:val="nl-NL"/>
+              </w:rPr>
+              <w:t>commando krijgt naartoe te verplaatsen</w:t>
+            </w:r>
+            <w:r>
+              <w:rPr>
+                <w:lang w:val="nl-NL"/>
+              </w:rPr>
+              <w:t>.</w:t>
             </w:r>
           </w:p>
           <w:p>
@@ -4798,7 +4820,13 @@
               <w:rPr>
                 <w:lang w:val="nl-NL"/>
               </w:rPr>
-              <w:t xml:space="preserve">Er bevinden zich twee kisten achter elkaar. </w:t>
+              <w:t>Er bevind zich een kist, op de plaats waar het karakter commando krijgt naartoe te verplaatsen</w:t>
+            </w:r>
+            <w:r>
+              <w:rPr>
+                <w:lang w:val="nl-NL"/>
+              </w:rPr>
+              <w:t xml:space="preserve">. </w:t>
             </w:r>
             <w:r>
               <w:rPr>
@@ -4806,6 +4834,13 @@
                 <w:lang w:val="nl-NL"/>
               </w:rPr>
               <w:t>[C]</w:t>
+            </w:r>
+            <w:r>
+              <w:rPr>
+                <w:b/>
+                <w:lang w:val="nl-NL"/>
+              </w:rPr>
+              <w:t>[D][E]</w:t>
             </w:r>
           </w:p>
           <w:p>
@@ -4824,7 +4859,19 @@
               <w:rPr>
                 <w:lang w:val="nl-NL"/>
               </w:rPr>
-              <w:t>Systeem verplaatst het karakter niet.</w:t>
+              <w:t xml:space="preserve">Systeem </w:t>
+            </w:r>
+            <w:r>
+              <w:rPr>
+                <w:lang w:val="nl-NL"/>
+              </w:rPr>
+              <w:t>verplaatst het karakter en de kist in de richting van de pijltjestoets</w:t>
+            </w:r>
+            <w:r>
+              <w:rPr>
+                <w:lang w:val="nl-NL"/>
+              </w:rPr>
+              <w:t>.</w:t>
             </w:r>
           </w:p>
           <w:p>
@@ -4846,9 +4893,40 @@
                 <w:numId w:val="33"/>
               </w:numPr>
               <w:spacing w:after="0" w:line="240" w:lineRule="auto"/>
-            </w:pPr>
-            <w:r>
-              <w:t>Kindmode staat aan.</w:t>
+              <w:rPr>
+                <w:lang w:val="nl-NL"/>
+              </w:rPr>
+            </w:pPr>
+            <w:r>
+              <w:rPr>
+                <w:lang w:val="nl-NL"/>
+              </w:rPr>
+              <w:t>Er staa</w:t>
+            </w:r>
+            <w:r>
+              <w:rPr>
+                <w:lang w:val="nl-NL"/>
+              </w:rPr>
+              <w:t>n nog een of meerdere kisten</w:t>
+            </w:r>
+            <w:r>
+              <w:rPr>
+                <w:lang w:val="nl-NL"/>
+              </w:rPr>
+              <w:t xml:space="preserve"> achter de kist waar </w:t>
+            </w:r>
+            <w:r>
+              <w:rPr>
+                <w:lang w:val="nl-NL"/>
+              </w:rPr>
+              <w:t>het karakter naartoe moet worden verplaatst.</w:t>
+            </w:r>
+            <w:r>
+              <w:rPr>
+                <w:b/>
+                <w:lang w:val="nl-NL"/>
+              </w:rPr>
+              <w:t>[D]</w:t>
             </w:r>
           </w:p>
           <w:p>
@@ -4867,39 +4945,24 @@
               <w:rPr>
                 <w:lang w:val="nl-NL"/>
               </w:rPr>
-              <w:t>Het systeem verplaatst het karakter en de</w:t>
-            </w:r>
-            <w:r>
-              <w:rPr>
-                <w:lang w:val="nl-NL"/>
-              </w:rPr>
-              <w:t xml:space="preserve"> twee</w:t>
-            </w:r>
-            <w:r>
-              <w:rPr>
-                <w:lang w:val="nl-NL"/>
-              </w:rPr>
-              <w:t xml:space="preserve"> kisten in de richting van de pijlt</w:t>
-            </w:r>
-            <w:r>
-              <w:rPr>
-                <w:lang w:val="nl-NL"/>
-              </w:rPr>
-              <w:t>jest</w:t>
-            </w:r>
-            <w:r>
-              <w:rPr>
-                <w:lang w:val="nl-NL"/>
-              </w:rPr>
-              <w:t>oets.</w:t>
-            </w:r>
-            <w:r>
-              <w:rPr>
-                <w:b/>
-                <w:lang w:val="nl-NL"/>
-              </w:rPr>
-              <w:t>[F]</w:t>
-            </w:r>
+              <w:t>Het systeem beweegt het karakter niet</w:t>
+            </w:r>
+            <w:r>
+              <w:rPr>
+                <w:lang w:val="nl-NL"/>
+              </w:rPr>
+              <w:t>.</w:t>
+            </w:r>
+          </w:p>
+          <w:p>
+            <w:pPr>
+              <w:pStyle w:val="Lijstalinea"/>
+              <w:spacing w:after="0" w:line="240" w:lineRule="auto"/>
+              <w:ind w:left="780"/>
+              <w:rPr>
+                <w:lang w:val="nl-NL"/>
+              </w:rPr>
+            </w:pPr>
           </w:p>
           <w:p>
             <w:pPr>
@@ -4932,7 +4995,7 @@
               <w:rPr>
                 <w:lang w:val="nl-NL"/>
               </w:rPr>
-              <w:t>Er bevindt zich één kist op de plaatst waar de karakter naartoe wilt bewegen.</w:t>
+              <w:t>De childmode staat aan.</w:t>
             </w:r>
           </w:p>
           <w:p>
@@ -4943,18 +5006,41 @@
                 <w:numId w:val="34"/>
               </w:numPr>
               <w:spacing w:after="0" w:line="240" w:lineRule="auto"/>
-            </w:pPr>
-            <w:r>
-              <w:rPr>
-                <w:lang w:val="nl-NL"/>
-              </w:rPr>
-              <w:t xml:space="preserve">Het systeem verplaatst de kist en het karakter in de richting van de pijltoets. </w:t>
+              <w:rPr>
+                <w:lang w:val="nl-NL"/>
+              </w:rPr>
+            </w:pPr>
+            <w:r>
+              <w:rPr>
+                <w:lang w:val="nl-NL"/>
+              </w:rPr>
+              <w:t>Het systeem verplaatst de kist</w:t>
+            </w:r>
+            <w:r>
+              <w:rPr>
+                <w:lang w:val="nl-NL"/>
+              </w:rPr>
+              <w:t>en</w:t>
+            </w:r>
+            <w:r>
+              <w:rPr>
+                <w:lang w:val="nl-NL"/>
+              </w:rPr>
+              <w:t xml:space="preserve"> en het karakter in de richting van de pijltoets. </w:t>
             </w:r>
             <w:r>
               <w:rPr>
                 <w:b/>
-              </w:rPr>
-              <w:t>[E]</w:t>
+                <w:lang w:val="nl-NL"/>
+              </w:rPr>
+              <w:t>[F</w:t>
+            </w:r>
+            <w:r>
+              <w:rPr>
+                <w:b/>
+                <w:lang w:val="nl-NL"/>
+              </w:rPr>
+              <w:t>]</w:t>
             </w:r>
           </w:p>
           <w:p>
@@ -4986,7 +5072,25 @@
               <w:rPr>
                 <w:lang w:val="nl-NL"/>
               </w:rPr>
-              <w:t>Er staat een monster of muur in de weg.</w:t>
+              <w:t>Voor de</w:t>
+            </w:r>
+            <w:r>
+              <w:rPr>
+                <w:lang w:val="nl-NL"/>
+              </w:rPr>
+              <w:t xml:space="preserve"> </w:t>
+            </w:r>
+            <w:r>
+              <w:rPr>
+                <w:lang w:val="nl-NL"/>
+              </w:rPr>
+              <w:t>kist staat een muur of monster</w:t>
+            </w:r>
+            <w:r>
+              <w:rPr>
+                <w:lang w:val="nl-NL"/>
+              </w:rPr>
+              <w:t>.</w:t>
             </w:r>
           </w:p>
           <w:p>
@@ -5037,7 +5141,19 @@
               <w:rPr>
                 <w:lang w:val="nl-NL"/>
               </w:rPr>
-              <w:t>Voor de rij met kisten staat een muur of monster.</w:t>
+              <w:t>Voor de rij met ki</w:t>
+            </w:r>
+            <w:r>
+              <w:rPr>
+                <w:lang w:val="nl-NL"/>
+              </w:rPr>
+              <w:t>sten staat een muur of een monster</w:t>
+            </w:r>
+            <w:r>
+              <w:rPr>
+                <w:lang w:val="nl-NL"/>
+              </w:rPr>
+              <w:t>.</w:t>
             </w:r>
           </w:p>
           <w:p>
@@ -5088,7 +5204,25 @@
               <w:rPr>
                 <w:lang w:val="nl-NL"/>
               </w:rPr>
-              <w:t>Er bevindt zich een monster op de plaatst waar het karakter naartoe wordt verplaatst.</w:t>
+              <w:t xml:space="preserve">Er bevindt zich een monster op de plaatst </w:t>
+            </w:r>
+            <w:r>
+              <w:rPr>
+                <w:lang w:val="nl-NL"/>
+              </w:rPr>
+              <w:t xml:space="preserve">waar het karakter </w:t>
+            </w:r>
+            <w:r>
+              <w:rPr>
+                <w:lang w:val="nl-NL"/>
+              </w:rPr>
+              <w:t>commando krijgt naartoe te verplaatsen</w:t>
+            </w:r>
+            <w:r>
+              <w:rPr>
+                <w:lang w:val="nl-NL"/>
+              </w:rPr>
+              <w:t>.</w:t>
             </w:r>
           </w:p>
           <w:p>
@@ -5124,77 +5258,77 @@
           </w:p>
           <w:p>
             <w:pPr>
+              <w:pStyle w:val="Lijstalinea"/>
+              <w:spacing w:after="0" w:line="240" w:lineRule="auto"/>
+              <w:rPr>
+                <w:lang w:val="nl-NL"/>
+              </w:rPr>
+            </w:pPr>
+          </w:p>
+          <w:p>
+            <w:pPr>
+              <w:spacing w:after="0" w:line="240" w:lineRule="auto"/>
               <w:rPr>
                 <w:b/>
+                <w:lang w:val="nl-NL"/>
               </w:rPr>
             </w:pPr>
             <w:r>
               <w:rPr>
                 <w:b/>
-              </w:rPr>
-              <w:t>[H]</w:t>
-            </w:r>
-          </w:p>
-          <w:p>
-            <w:pPr>
-              <w:pStyle w:val="Lijstalinea"/>
-              <w:numPr>
-                <w:ilvl w:val="0"/>
-                <w:numId w:val="38"/>
-              </w:numPr>
+                <w:lang w:val="nl-NL"/>
+              </w:rPr>
+              <w:t>[I]</w:t>
+            </w:r>
+          </w:p>
+          <w:p>
+            <w:pPr>
               <w:spacing w:after="0" w:line="240" w:lineRule="auto"/>
-            </w:pPr>
-            <w:r>
-              <w:t>De actor kiest optie QuitGame</w:t>
-            </w:r>
-          </w:p>
-          <w:p>
-            <w:pPr>
-              <w:pStyle w:val="Lijstalinea"/>
-              <w:numPr>
-                <w:ilvl w:val="0"/>
-                <w:numId w:val="38"/>
-              </w:numPr>
-              <w:spacing w:after="0" w:line="240" w:lineRule="auto"/>
-              <w:rPr>
-                <w:lang w:val="nl-NL"/>
-              </w:rPr>
-            </w:pPr>
-            <w:r>
-              <w:rPr>
-                <w:lang w:val="nl-NL"/>
-              </w:rPr>
-              <w:t>Het systeem sluit zichzelf af.</w:t>
-            </w:r>
-          </w:p>
-          <w:p>
-            <w:pPr>
-              <w:spacing w:after="0" w:line="240" w:lineRule="auto"/>
-              <w:rPr>
-                <w:b/>
-                <w:lang w:val="nl-NL"/>
-              </w:rPr>
-            </w:pPr>
-            <w:r>
-              <w:rPr>
-                <w:b/>
-                <w:lang w:val="nl-NL"/>
-              </w:rPr>
-              <w:t>[I]</w:t>
-            </w:r>
-          </w:p>
-          <w:p>
-            <w:pPr>
-              <w:spacing w:after="0" w:line="240" w:lineRule="auto"/>
-              <w:rPr>
-                <w:lang w:val="nl-NL"/>
-              </w:rPr>
-            </w:pPr>
-            <w:r>
-              <w:rPr>
-                <w:lang w:val="nl-NL"/>
-              </w:rPr>
-              <w:t xml:space="preserve">        1.   Er is geen positie meer in de directie waar het karakter heen                          wilt bewegen.</w:t>
+              <w:rPr>
+                <w:lang w:val="nl-NL"/>
+              </w:rPr>
+            </w:pPr>
+            <w:r>
+              <w:rPr>
+                <w:lang w:val="nl-NL"/>
+              </w:rPr>
+              <w:t xml:space="preserve">        1.  </w:t>
+            </w:r>
+            <w:r>
+              <w:rPr>
+                <w:lang w:val="nl-NL"/>
+              </w:rPr>
+              <w:t xml:space="preserve"> Er is geen positie meer in de richting</w:t>
+            </w:r>
+            <w:r>
+              <w:rPr>
+                <w:lang w:val="nl-NL"/>
+              </w:rPr>
+              <w:t xml:space="preserve"> </w:t>
+            </w:r>
+            <w:r>
+              <w:rPr>
+                <w:lang w:val="nl-NL"/>
+              </w:rPr>
+              <w:t xml:space="preserve">waar het karakter </w:t>
+            </w:r>
+            <w:r>
+              <w:rPr>
+                <w:lang w:val="nl-NL"/>
+              </w:rPr>
+              <w:t xml:space="preserve">   </w:t>
+            </w:r>
+            <w:r>
+              <w:rPr>
+                <w:lang w:val="nl-NL"/>
+              </w:rPr>
+              <w:t>commando krijgt naartoe te verplaatsen</w:t>
+            </w:r>
+            <w:r>
+              <w:rPr>
+                <w:lang w:val="nl-NL"/>
+              </w:rPr>
+              <w:t>.</w:t>
             </w:r>
           </w:p>
           <w:p>
@@ -5478,7 +5612,13 @@
               <w:rPr>
                 <w:lang w:val="nl-NL"/>
               </w:rPr>
-              <w:t>Er is een level gestart.</w:t>
+              <w:t>Het spel is</w:t>
+            </w:r>
+            <w:r>
+              <w:rPr>
+                <w:lang w:val="nl-NL"/>
+              </w:rPr>
+              <w:t xml:space="preserve"> gestart.</w:t>
             </w:r>
           </w:p>
         </w:tc>
@@ -5493,7 +5633,6 @@
           </w:tcPr>
           <w:p>
             <w:r>
-              <w:lastRenderedPageBreak/>
               <w:t>Main Flow</w:t>
             </w:r>
           </w:p>
@@ -5518,7 +5657,13 @@
               <w:rPr>
                 <w:lang w:val="nl-NL"/>
               </w:rPr>
-              <w:t>Actor drukt op knop Menu.</w:t>
+              <w:t>De a</w:t>
+            </w:r>
+            <w:r>
+              <w:rPr>
+                <w:lang w:val="nl-NL"/>
+              </w:rPr>
+              <w:t>ctor kiest optie HerstartSpel.</w:t>
             </w:r>
           </w:p>
           <w:p>
@@ -5529,12 +5674,21 @@
                 <w:numId w:val="20"/>
               </w:numPr>
               <w:spacing w:after="0" w:line="240" w:lineRule="auto"/>
-            </w:pPr>
-            <w:r>
-              <w:t xml:space="preserve">Actor kiest optie </w:t>
-            </w:r>
-            <w:r>
-              <w:t>HerstartSpel.</w:t>
+              <w:rPr>
+                <w:lang w:val="nl-NL"/>
+              </w:rPr>
+            </w:pPr>
+            <w:r>
+              <w:rPr>
+                <w:lang w:val="nl-NL"/>
+              </w:rPr>
+              <w:t>Het s</w:t>
+            </w:r>
+            <w:r>
+              <w:rPr>
+                <w:lang w:val="nl-NL"/>
+              </w:rPr>
+              <w:t>ysteem vraagt om een bevestiging van de actor.</w:t>
             </w:r>
           </w:p>
           <w:p>
@@ -5545,15 +5699,19 @@
                 <w:numId w:val="20"/>
               </w:numPr>
               <w:spacing w:after="0" w:line="240" w:lineRule="auto"/>
-              <w:rPr>
-                <w:lang w:val="nl-NL"/>
-              </w:rPr>
-            </w:pPr>
-            <w:r>
-              <w:rPr>
-                <w:lang w:val="nl-NL"/>
-              </w:rPr>
-              <w:t>Systeem vraagt om een bevestiging van de actor.</w:t>
+            </w:pPr>
+            <w:r>
+              <w:rPr>
+                <w:lang w:val="nl-NL"/>
+              </w:rPr>
+              <w:lastRenderedPageBreak/>
+              <w:t xml:space="preserve">De actor kiest voor ja. </w:t>
+            </w:r>
+            <w:r>
+              <w:rPr>
+                <w:b/>
+              </w:rPr>
+              <w:t>[A]</w:t>
             </w:r>
           </w:p>
           <w:p>
@@ -5564,18 +5722,33 @@
                 <w:numId w:val="20"/>
               </w:numPr>
               <w:spacing w:after="0" w:line="240" w:lineRule="auto"/>
-            </w:pPr>
-            <w:r>
-              <w:rPr>
-                <w:lang w:val="nl-NL"/>
-              </w:rPr>
-              <w:t xml:space="preserve">De actor kiest voor ja. </w:t>
-            </w:r>
-            <w:r>
-              <w:rPr>
-                <w:b/>
-              </w:rPr>
-              <w:t>[A]</w:t>
+              <w:rPr>
+                <w:lang w:val="nl-NL"/>
+              </w:rPr>
+            </w:pPr>
+            <w:r>
+              <w:rPr>
+                <w:lang w:val="nl-NL"/>
+              </w:rPr>
+              <w:t>Het s</w:t>
+            </w:r>
+            <w:r>
+              <w:rPr>
+                <w:lang w:val="nl-NL"/>
+              </w:rPr>
+              <w:t xml:space="preserve">ysteem zet het </w:t>
+            </w:r>
+            <w:r>
+              <w:rPr>
+                <w:lang w:val="nl-NL"/>
+              </w:rPr>
+              <w:t>levelniveau op 0</w:t>
+            </w:r>
+            <w:r>
+              <w:rPr>
+                <w:lang w:val="nl-NL"/>
+              </w:rPr>
+              <w:t>.</w:t>
             </w:r>
           </w:p>
           <w:p>
@@ -5594,7 +5767,19 @@
               <w:rPr>
                 <w:lang w:val="nl-NL"/>
               </w:rPr>
-              <w:t>Systeem zet het level attribuut op 1.</w:t>
+              <w:t>Het s</w:t>
+            </w:r>
+            <w:r>
+              <w:rPr>
+                <w:lang w:val="nl-NL"/>
+              </w:rPr>
+              <w:t xml:space="preserve">ysteem verwijdert </w:t>
+            </w:r>
+            <w:r>
+              <w:rPr>
+                <w:lang w:val="nl-NL"/>
+              </w:rPr>
+              <w:t>alle objecten en initialiseert nieuwe spelobjecten.</w:t>
             </w:r>
           </w:p>
           <w:p>
@@ -5613,7 +5798,26 @@
               <w:rPr>
                 <w:lang w:val="nl-NL"/>
               </w:rPr>
-              <w:t>Systeem verwijdert oude spelcomponenten en maakt nieuwe aan.</w:t>
+              <w:t>Het systeem zet de speler score op 0.</w:t>
+            </w:r>
+          </w:p>
+          <w:p>
+            <w:pPr>
+              <w:pStyle w:val="Lijstalinea"/>
+              <w:numPr>
+                <w:ilvl w:val="0"/>
+                <w:numId w:val="20"/>
+              </w:numPr>
+              <w:spacing w:after="0" w:line="240" w:lineRule="auto"/>
+              <w:rPr>
+                <w:lang w:val="nl-NL"/>
+              </w:rPr>
+            </w:pPr>
+            <w:r>
+              <w:rPr>
+                <w:lang w:val="nl-NL"/>
+              </w:rPr>
+              <w:t>Het system hertekent het level.</w:t>
             </w:r>
           </w:p>
           <w:p>
@@ -5647,6 +5851,7 @@
           </w:tcPr>
           <w:p>
             <w:r>
+              <w:lastRenderedPageBreak/>
               <w:t>Postcondities</w:t>
             </w:r>
           </w:p>
@@ -5728,7 +5933,7 @@
               <w:rPr>
                 <w:lang w:val="nl-NL"/>
               </w:rPr>
-              <w:t>Systeem hervat het actuele level.</w:t>
+              <w:t>De actor gaat verder met spelen.</w:t>
             </w:r>
           </w:p>
         </w:tc>
@@ -5957,7 +6162,13 @@
               <w:rPr>
                 <w:lang w:val="nl-NL"/>
               </w:rPr>
-              <w:t>Actor drukt op knop Menu.</w:t>
+              <w:t>De actor</w:t>
+            </w:r>
+            <w:r>
+              <w:rPr>
+                <w:lang w:val="nl-NL"/>
+              </w:rPr>
+              <w:t xml:space="preserve"> kiest optie QuitGame.</w:t>
             </w:r>
           </w:p>
           <w:p>
@@ -5968,12 +6179,21 @@
                 <w:numId w:val="21"/>
               </w:numPr>
               <w:spacing w:after="0" w:line="240" w:lineRule="auto"/>
-            </w:pPr>
-            <w:r>
-              <w:t>Actor kiest optie Quit</w:t>
-            </w:r>
-            <w:r>
-              <w:t>Game.</w:t>
+              <w:rPr>
+                <w:lang w:val="nl-NL"/>
+              </w:rPr>
+            </w:pPr>
+            <w:r>
+              <w:rPr>
+                <w:lang w:val="nl-NL"/>
+              </w:rPr>
+              <w:t>Het s</w:t>
+            </w:r>
+            <w:r>
+              <w:rPr>
+                <w:lang w:val="nl-NL"/>
+              </w:rPr>
+              <w:t>ysteem vraagt om bevestiging.</w:t>
             </w:r>
           </w:p>
           <w:p>
@@ -5986,7 +6206,16 @@
               <w:spacing w:after="0" w:line="240" w:lineRule="auto"/>
             </w:pPr>
             <w:r>
-              <w:t>Systeem vraagt om bevestiging.</w:t>
+              <w:rPr>
+                <w:lang w:val="nl-NL"/>
+              </w:rPr>
+              <w:t xml:space="preserve">De actor kiest voor ja. </w:t>
+            </w:r>
+            <w:r>
+              <w:rPr>
+                <w:b/>
+              </w:rPr>
+              <w:t>[A]</w:t>
             </w:r>
           </w:p>
           <w:p>
@@ -5997,31 +6226,21 @@
                 <w:numId w:val="21"/>
               </w:numPr>
               <w:spacing w:after="0" w:line="240" w:lineRule="auto"/>
-            </w:pPr>
-            <w:r>
-              <w:rPr>
-                <w:lang w:val="nl-NL"/>
-              </w:rPr>
-              <w:t xml:space="preserve">De actor kiest voor ja. </w:t>
-            </w:r>
-            <w:r>
-              <w:rPr>
-                <w:b/>
-              </w:rPr>
-              <w:t>[A]</w:t>
-            </w:r>
-          </w:p>
-          <w:p>
-            <w:pPr>
-              <w:pStyle w:val="Lijstalinea"/>
-              <w:numPr>
-                <w:ilvl w:val="0"/>
-                <w:numId w:val="21"/>
-              </w:numPr>
-              <w:spacing w:after="0" w:line="240" w:lineRule="auto"/>
-            </w:pPr>
-            <w:r>
-              <w:t>Systeem sluit zichzelf af.</w:t>
+              <w:rPr>
+                <w:lang w:val="nl-NL"/>
+              </w:rPr>
+            </w:pPr>
+            <w:r>
+              <w:rPr>
+                <w:lang w:val="nl-NL"/>
+              </w:rPr>
+              <w:t>Het s</w:t>
+            </w:r>
+            <w:r>
+              <w:rPr>
+                <w:lang w:val="nl-NL"/>
+              </w:rPr>
+              <w:t>ysteem sluit zichzelf af.</w:t>
             </w:r>
           </w:p>
         </w:tc>
@@ -6106,7 +6325,7 @@
               <w:rPr>
                 <w:lang w:val="nl-NL"/>
               </w:rPr>
-              <w:t>Systeem hervat het actuele level.</w:t>
+              <w:t>De actor gaat verder met spelen.</w:t>
             </w:r>
           </w:p>
         </w:tc>
@@ -6436,8 +6655,13 @@
               <w:rPr>
                 <w:lang w:val="nl-NL"/>
               </w:rPr>
-              <w:lastRenderedPageBreak/>
-              <w:t>Systeem vraagt om bevestiging.</w:t>
+              <w:t>Het s</w:t>
+            </w:r>
+            <w:r>
+              <w:rPr>
+                <w:lang w:val="nl-NL"/>
+              </w:rPr>
+              <w:t>ysteem vraagt om bevestiging.</w:t>
             </w:r>
           </w:p>
           <w:p>
@@ -6480,7 +6704,14 @@
               <w:rPr>
                 <w:lang w:val="nl-NL"/>
               </w:rPr>
-              <w:t>Systeem verwijdert oude spelcomponenten en maakt nieuwe aan.</w:t>
+              <w:lastRenderedPageBreak/>
+              <w:t>Het systeem verwijdert alle spelobjecten en initialiseren nieuwe spelobjecten</w:t>
+            </w:r>
+            <w:r>
+              <w:rPr>
+                <w:lang w:val="nl-NL"/>
+              </w:rPr>
+              <w:t>.</w:t>
             </w:r>
           </w:p>
           <w:p>
@@ -6498,7 +6729,31 @@
               <w:rPr>
                 <w:lang w:val="nl-NL"/>
               </w:rPr>
-              <w:t>Actor kan beginnen met spelen in het actuele level.</w:t>
+              <w:t>Het systeem zet de spelerscore op 0.</w:t>
+            </w:r>
+          </w:p>
+          <w:p>
+            <w:pPr>
+              <w:pStyle w:val="Lijstalinea"/>
+              <w:numPr>
+                <w:ilvl w:val="0"/>
+                <w:numId w:val="22"/>
+              </w:numPr>
+              <w:rPr>
+                <w:lang w:val="nl-NL"/>
+              </w:rPr>
+            </w:pPr>
+            <w:r>
+              <w:rPr>
+                <w:lang w:val="nl-NL"/>
+              </w:rPr>
+              <w:t>De a</w:t>
+            </w:r>
+            <w:r>
+              <w:rPr>
+                <w:lang w:val="nl-NL"/>
+              </w:rPr>
+              <w:t>ctor kan beginnen met spelen in het actuele level.</w:t>
             </w:r>
           </w:p>
         </w:tc>
@@ -6657,7 +6912,19 @@
               <w:rPr>
                 <w:lang w:val="nl-NL"/>
               </w:rPr>
-              <w:t>EnableKindMode</w:t>
+              <w:t>Enable</w:t>
+            </w:r>
+            <w:r>
+              <w:rPr>
+                <w:lang w:val="nl-NL"/>
+              </w:rPr>
+              <w:t>Childm</w:t>
+            </w:r>
+            <w:r>
+              <w:rPr>
+                <w:lang w:val="nl-NL"/>
+              </w:rPr>
+              <w:t>ode</w:t>
             </w:r>
           </w:p>
         </w:tc>
@@ -6733,7 +7000,19 @@
               <w:rPr>
                 <w:lang w:val="nl-NL"/>
               </w:rPr>
-              <w:t>Het aanzetten van de Kindmode</w:t>
+              <w:t>Het aanzetten van de Child</w:t>
+            </w:r>
+            <w:r>
+              <w:rPr>
+                <w:lang w:val="nl-NL"/>
+              </w:rPr>
+              <w:t>m</w:t>
+            </w:r>
+            <w:r>
+              <w:rPr>
+                <w:lang w:val="nl-NL"/>
+              </w:rPr>
+              <w:t>ode</w:t>
             </w:r>
           </w:p>
         </w:tc>
@@ -6890,14 +7169,25 @@
               <w:rPr>
                 <w:lang w:val="nl-NL"/>
               </w:rPr>
-              <w:t xml:space="preserve">De actor drukt op knop Menu </w:t>
-            </w:r>
-            <w:r>
-              <w:rPr>
-                <w:b/>
-                <w:lang w:val="nl-NL"/>
-              </w:rPr>
-              <w:t>[A]</w:t>
+              <w:t>De</w:t>
+            </w:r>
+            <w:r>
+              <w:rPr>
+                <w:lang w:val="nl-NL"/>
+              </w:rPr>
+              <w:t xml:space="preserve"> actor kiest optie Enable</w:t>
+            </w:r>
+            <w:r>
+              <w:rPr>
+                <w:lang w:val="nl-NL"/>
+              </w:rPr>
+              <w:t>Childm</w:t>
+            </w:r>
+            <w:r>
+              <w:rPr>
+                <w:lang w:val="nl-NL"/>
+              </w:rPr>
+              <w:t>ode.</w:t>
             </w:r>
           </w:p>
           <w:p>
@@ -6915,7 +7205,26 @@
               <w:rPr>
                 <w:lang w:val="nl-NL"/>
               </w:rPr>
-              <w:t>De actor kiest optie EnableKindmode.</w:t>
+              <w:t>Het systeem zet de C</w:t>
+            </w:r>
+            <w:r>
+              <w:rPr>
+                <w:lang w:val="nl-NL"/>
+              </w:rPr>
+              <w:t>hildmode aan</w:t>
+            </w:r>
+            <w:r>
+              <w:rPr>
+                <w:lang w:val="nl-NL"/>
+              </w:rPr>
+              <w:t>.</w:t>
+            </w:r>
+            <w:r>
+              <w:rPr>
+                <w:b/>
+                <w:lang w:val="nl-NL"/>
+              </w:rPr>
+              <w:t>[B]</w:t>
             </w:r>
           </w:p>
           <w:p>
@@ -6933,62 +7242,7 @@
               <w:rPr>
                 <w:lang w:val="nl-NL"/>
               </w:rPr>
-              <w:t>Systeem vraagt om een bevestiging van de actor.</w:t>
-            </w:r>
-          </w:p>
-          <w:p>
-            <w:pPr>
-              <w:pStyle w:val="Lijstalinea"/>
-              <w:numPr>
-                <w:ilvl w:val="0"/>
-                <w:numId w:val="23"/>
-              </w:numPr>
-              <w:rPr>
-                <w:lang w:val="nl-NL"/>
-              </w:rPr>
-            </w:pPr>
-            <w:r>
-              <w:rPr>
-                <w:lang w:val="nl-NL"/>
-              </w:rPr>
-              <w:t xml:space="preserve">De actor drukt op ja. </w:t>
-            </w:r>
-            <w:r>
-              <w:rPr>
-                <w:b/>
-                <w:lang w:val="nl-NL"/>
-              </w:rPr>
-              <w:t>[B]</w:t>
-            </w:r>
-          </w:p>
-          <w:p>
-            <w:pPr>
-              <w:pStyle w:val="Lijstalinea"/>
-              <w:numPr>
-                <w:ilvl w:val="0"/>
-                <w:numId w:val="23"/>
-              </w:numPr>
-              <w:rPr>
-                <w:lang w:val="nl-NL"/>
-              </w:rPr>
-            </w:pPr>
-            <w:r>
-              <w:rPr>
-                <w:lang w:val="nl-NL"/>
-              </w:rPr>
-              <w:t xml:space="preserve">Kindmode </w:t>
-            </w:r>
-            <w:r>
-              <w:rPr>
-                <w:lang w:val="nl-NL"/>
-              </w:rPr>
-              <w:t>attribuut wordt op ‘true’ gezet</w:t>
-            </w:r>
-            <w:r>
-              <w:rPr>
-                <w:lang w:val="nl-NL"/>
-              </w:rPr>
-              <w:t>.</w:t>
+              <w:t>Het systeem geeft een melding dat de Childmode is aangezet.</w:t>
             </w:r>
           </w:p>
         </w:tc>
@@ -7026,7 +7280,19 @@
               <w:rPr>
                 <w:lang w:val="nl-NL"/>
               </w:rPr>
-              <w:t>Kindmode is enabled.</w:t>
+              <w:t>Child</w:t>
+            </w:r>
+            <w:r>
+              <w:rPr>
+                <w:lang w:val="nl-NL"/>
+              </w:rPr>
+              <w:t xml:space="preserve">mode is </w:t>
+            </w:r>
+            <w:r>
+              <w:rPr>
+                <w:lang w:val="nl-NL"/>
+              </w:rPr>
+              <w:t>aangezet.</w:t>
             </w:r>
           </w:p>
         </w:tc>
@@ -7066,149 +7332,8 @@
                 <w:b/>
                 <w:lang w:val="nl-NL"/>
               </w:rPr>
-              <w:t>[A]</w:t>
-            </w:r>
-          </w:p>
-          <w:p>
-            <w:pPr>
-              <w:pStyle w:val="Lijstalinea"/>
-              <w:numPr>
-                <w:ilvl w:val="0"/>
-                <w:numId w:val="25"/>
-              </w:numPr>
-              <w:rPr>
-                <w:lang w:val="nl-NL"/>
-              </w:rPr>
-            </w:pPr>
-            <w:r>
-              <w:rPr>
-                <w:lang w:val="nl-NL"/>
-              </w:rPr>
-              <w:t>De actor bevindt zich in een level.</w:t>
-            </w:r>
-          </w:p>
-          <w:p>
-            <w:pPr>
-              <w:pStyle w:val="Lijstalinea"/>
-              <w:numPr>
-                <w:ilvl w:val="0"/>
-                <w:numId w:val="25"/>
-              </w:numPr>
-              <w:rPr>
-                <w:lang w:val="nl-NL"/>
-              </w:rPr>
-            </w:pPr>
-            <w:r>
-              <w:rPr>
-                <w:lang w:val="nl-NL"/>
-              </w:rPr>
-              <w:t>De actor drukt op knop Menu.</w:t>
-            </w:r>
-          </w:p>
-          <w:p>
-            <w:pPr>
-              <w:pStyle w:val="Lijstalinea"/>
-              <w:numPr>
-                <w:ilvl w:val="0"/>
-                <w:numId w:val="25"/>
-              </w:numPr>
-              <w:rPr>
-                <w:lang w:val="nl-NL"/>
-              </w:rPr>
-            </w:pPr>
-            <w:r>
-              <w:rPr>
-                <w:lang w:val="nl-NL"/>
-              </w:rPr>
-              <w:t>De actor kiest optie EnableKindmode.</w:t>
-            </w:r>
-          </w:p>
-          <w:p>
-            <w:pPr>
-              <w:pStyle w:val="Lijstalinea"/>
-              <w:numPr>
-                <w:ilvl w:val="0"/>
-                <w:numId w:val="25"/>
-              </w:numPr>
-              <w:rPr>
-                <w:lang w:val="nl-NL"/>
-              </w:rPr>
-            </w:pPr>
-            <w:r>
-              <w:rPr>
-                <w:lang w:val="nl-NL"/>
-              </w:rPr>
-              <w:t>Systeem vraagt om bevestiging.</w:t>
-            </w:r>
-          </w:p>
-          <w:p>
-            <w:pPr>
-              <w:pStyle w:val="Lijstalinea"/>
-              <w:numPr>
-                <w:ilvl w:val="0"/>
-                <w:numId w:val="25"/>
-              </w:numPr>
-              <w:rPr>
-                <w:lang w:val="nl-NL"/>
-              </w:rPr>
-            </w:pPr>
-            <w:r>
-              <w:rPr>
-                <w:lang w:val="nl-NL"/>
-              </w:rPr>
-              <w:t xml:space="preserve">De actor drukt op ja. </w:t>
-            </w:r>
-            <w:r>
-              <w:rPr>
-                <w:b/>
-                <w:lang w:val="nl-NL"/>
-              </w:rPr>
-              <w:t>[C]</w:t>
-            </w:r>
-          </w:p>
-          <w:p>
-            <w:pPr>
-              <w:pStyle w:val="Lijstalinea"/>
-              <w:numPr>
-                <w:ilvl w:val="0"/>
-                <w:numId w:val="25"/>
-              </w:numPr>
-              <w:rPr>
-                <w:lang w:val="nl-NL"/>
-              </w:rPr>
-            </w:pPr>
-            <w:r>
-              <w:rPr>
-                <w:lang w:val="nl-NL"/>
-              </w:rPr>
-              <w:t>Kindmode attribuut wordt op ‘true’ gezet.</w:t>
-            </w:r>
-          </w:p>
-          <w:p>
-            <w:pPr>
-              <w:pStyle w:val="Lijstalinea"/>
-              <w:numPr>
-                <w:ilvl w:val="0"/>
-                <w:numId w:val="25"/>
-              </w:numPr>
-              <w:rPr>
-                <w:lang w:val="nl-NL"/>
-              </w:rPr>
-            </w:pPr>
-            <w:r>
-              <w:rPr>
-                <w:lang w:val="nl-NL"/>
-              </w:rPr>
-              <w:t>Systeem hervat het actuele level.</w:t>
-            </w:r>
-          </w:p>
-          <w:p>
-            <w:pPr>
-              <w:rPr>
-                <w:b/>
-                <w:lang w:val="nl-NL"/>
-              </w:rPr>
-            </w:pPr>
+              <w:t xml:space="preserve"> </w:t>
+            </w:r>
             <w:r>
               <w:rPr>
                 <w:b/>
@@ -7232,7 +7357,13 @@
               <w:rPr>
                 <w:lang w:val="nl-NL"/>
               </w:rPr>
-              <w:t>De actor drukt op nee.</w:t>
+              <w:t>De Childmode staat al aan</w:t>
+            </w:r>
+            <w:r>
+              <w:rPr>
+                <w:lang w:val="nl-NL"/>
+              </w:rPr>
+              <w:t>.</w:t>
             </w:r>
           </w:p>
           <w:p>
@@ -7250,22 +7381,13 @@
               <w:rPr>
                 <w:lang w:val="nl-NL"/>
               </w:rPr>
-              <w:t>Systeem keert terug naar hoofdmenu.</w:t>
-            </w:r>
-          </w:p>
-          <w:p>
-            <w:pPr>
-              <w:rPr>
-                <w:b/>
-                <w:lang w:val="nl-NL"/>
-              </w:rPr>
-            </w:pPr>
-            <w:r>
-              <w:rPr>
-                <w:b/>
-                <w:lang w:val="nl-NL"/>
-              </w:rPr>
-              <w:t>[C]</w:t>
+              <w:t>Het systeem zet de Childmode uit</w:t>
+            </w:r>
+            <w:r>
+              <w:rPr>
+                <w:lang w:val="nl-NL"/>
+              </w:rPr>
+              <w:t>.</w:t>
             </w:r>
           </w:p>
           <w:p>
@@ -7273,7 +7395,7 @@
               <w:pStyle w:val="Lijstalinea"/>
               <w:numPr>
                 <w:ilvl w:val="0"/>
-                <w:numId w:val="27"/>
+                <w:numId w:val="26"/>
               </w:numPr>
               <w:rPr>
                 <w:lang w:val="nl-NL"/>
@@ -7283,25 +7405,7 @@
               <w:rPr>
                 <w:lang w:val="nl-NL"/>
               </w:rPr>
-              <w:t>De actor drukt op nee.</w:t>
-            </w:r>
-          </w:p>
-          <w:p>
-            <w:pPr>
-              <w:pStyle w:val="Lijstalinea"/>
-              <w:numPr>
-                <w:ilvl w:val="0"/>
-                <w:numId w:val="27"/>
-              </w:numPr>
-              <w:rPr>
-                <w:lang w:val="nl-NL"/>
-              </w:rPr>
-            </w:pPr>
-            <w:r>
-              <w:rPr>
-                <w:lang w:val="nl-NL"/>
-              </w:rPr>
-              <w:t>Systeem hervat het level.</w:t>
+              <w:t>Het systeem geeft een melding dat de Childmode is aangezet.</w:t>
             </w:r>
           </w:p>
         </w:tc>
@@ -7330,6 +7434,62 @@
     </w:p>
     <w:p>
       <w:pPr>
+        <w:rPr>
+          <w:lang w:val="nl-NL"/>
+        </w:rPr>
+      </w:pPr>
+    </w:p>
+    <w:p>
+      <w:pPr>
+        <w:rPr>
+          <w:lang w:val="nl-NL"/>
+        </w:rPr>
+      </w:pPr>
+    </w:p>
+    <w:p>
+      <w:pPr>
+        <w:rPr>
+          <w:lang w:val="nl-NL"/>
+        </w:rPr>
+      </w:pPr>
+    </w:p>
+    <w:p>
+      <w:pPr>
+        <w:rPr>
+          <w:lang w:val="nl-NL"/>
+        </w:rPr>
+      </w:pPr>
+    </w:p>
+    <w:p>
+      <w:pPr>
+        <w:rPr>
+          <w:lang w:val="nl-NL"/>
+        </w:rPr>
+      </w:pPr>
+    </w:p>
+    <w:p>
+      <w:pPr>
+        <w:rPr>
+          <w:lang w:val="nl-NL"/>
+        </w:rPr>
+      </w:pPr>
+    </w:p>
+    <w:p>
+      <w:pPr>
+        <w:rPr>
+          <w:lang w:val="nl-NL"/>
+        </w:rPr>
+      </w:pPr>
+    </w:p>
+    <w:p>
+      <w:pPr>
+        <w:rPr>
+          <w:lang w:val="nl-NL"/>
+        </w:rPr>
+      </w:pPr>
+    </w:p>
+    <w:p>
+      <w:pPr>
         <w:pStyle w:val="Kop1"/>
         <w:numPr>
           <w:ilvl w:val="0"/>
@@ -7346,6 +7506,7 @@
       </w:pPr>
       <w:bookmarkStart w:id="17" w:name="_Toc346367083"/>
       <w:r>
+        <w:lastRenderedPageBreak/>
         <w:t>Planning</w:t>
       </w:r>
       <w:r>
@@ -7494,7 +7655,6 @@
               <w:rPr>
                 <w:lang w:val="nl-NL"/>
               </w:rPr>
-              <w:lastRenderedPageBreak/>
               <w:t>UML Use case diagram</w:t>
             </w:r>
           </w:p>
@@ -7600,7 +7760,6 @@
               <w:rPr>
                 <w:lang w:val="nl-NL"/>
               </w:rPr>
-              <w:lastRenderedPageBreak/>
               <w:t>Week 5</w:t>
             </w:r>
           </w:p>
@@ -8391,7 +8550,7 @@
             <w:noProof/>
             <w:lang w:val="nl-NL"/>
           </w:rPr>
-          <w:t>9</w:t>
+          <w:t>6</w:t>
         </w:r>
         <w:r>
           <w:fldChar w:fldCharType="end"/>
@@ -13831,7 +13990,7 @@
 </file>
 
 <file path=customXml/itemProps2.xml><?xml version="1.0" encoding="utf-8"?>
-<ds:datastoreItem xmlns:ds="http://schemas.openxmlformats.org/officeDocument/2006/customXml" ds:itemID="{C3EA0AC6-1B66-4419-AA5D-1C5C1F636368}">
+<ds:datastoreItem xmlns:ds="http://schemas.openxmlformats.org/officeDocument/2006/customXml" ds:itemID="{96675406-35BA-45B9-A29C-A4091B187729}">
   <ds:schemaRefs>
     <ds:schemaRef ds:uri="http://schemas.openxmlformats.org/officeDocument/2006/bibliography"/>
   </ds:schemaRefs>

</xml_diff>